<commit_message>
send afn 26 04 2024
</commit_message>
<xml_diff>
--- a/SavecdaJay/Winform/Test Lien Base de Données/Procédure lien Base de données Winform.docx
+++ b/SavecdaJay/Winform/Test Lien Base de Données/Procédure lien Base de données Winform.docx
@@ -1298,20 +1298,20 @@
         </w:rPr>
         <w:t>t</w:t>
       </w:r>
-      <w:r>
-        <w:rPr>
-          <w:sz w:val="20"/>
-          <w:szCs w:val="20"/>
-        </w:rPr>
-        <w:t>"Server</w:t>
-      </w:r>
-      <w:proofErr w:type="spellEnd"/>
-      <w:r>
-        <w:rPr>
-          <w:sz w:val="20"/>
-          <w:szCs w:val="20"/>
-        </w:rPr>
-        <w:t>=CRM-UC-3928\</w:t>
+      <w:proofErr w:type="spellEnd"/>
+      <w:r>
+        <w:rPr>
+          <w:sz w:val="20"/>
+          <w:szCs w:val="20"/>
+        </w:rPr>
+        <w:t xml:space="preserve"> </w:t>
+      </w:r>
+      <w:r>
+        <w:rPr>
+          <w:sz w:val="20"/>
+          <w:szCs w:val="20"/>
+        </w:rPr>
+        <w:t>"Server=CRM-UC-3928\</w:t>
       </w:r>
       <w:proofErr w:type="gramStart"/>
       <w:r>
@@ -2520,6 +2520,7 @@
       </w:pPr>
       <w:r>
         <w:rPr>
+          <w:noProof/>
           <w:sz w:val="20"/>
           <w:szCs w:val="20"/>
         </w:rPr>
@@ -3256,6 +3257,9 @@
         <w:pStyle w:val="Sansinterligne"/>
       </w:pPr>
       <w:r>
+        <w:rPr>
+          <w:noProof/>
+        </w:rPr>
         <w:drawing>
           <wp:inline distT="0" distB="0" distL="0" distR="0" wp14:anchorId="46BE0CE4" wp14:editId="4AEDE049">
             <wp:extent cx="5760720" cy="2335530"/>
@@ -3322,6 +3326,9 @@
         <w:jc w:val="center"/>
       </w:pPr>
       <w:r>
+        <w:rPr>
+          <w:noProof/>
+        </w:rPr>
         <w:lastRenderedPageBreak/>
         <w:drawing>
           <wp:inline distT="0" distB="0" distL="0" distR="0" wp14:anchorId="53D3352F" wp14:editId="3072A18F">

</xml_diff>